<commit_message>
Add Sprint Plan 2
</commit_message>
<xml_diff>
--- a/#2 TA meeting/Sprint Plan.docx
+++ b/#2 TA meeting/Sprint Plan.docx
@@ -5,96 +5,73 @@
     <w:p>
       <w:pPr>
         <w:jc w:val="center"/>
-      </w:pPr>
-      <w:r>
-        <w:t>Sprint Plan Template - CMPS 115 – Software Methodology</w:t>
-      </w:r>
-    </w:p>
-    <w:p>
-      <w:pPr>
-        <w:pStyle w:val="Heading1"/>
-      </w:pPr>
-      <w:r>
-        <w:t>Heading</w:t>
-      </w:r>
-    </w:p>
-    <w:p>
-      <w:r>
         <w:rPr>
           <w:b/>
           <w:bCs/>
-        </w:rPr>
-        <w:t>Document’s name</w:t>
-      </w:r>
-      <w:r>
-        <w:t xml:space="preserve">: </w:t>
-      </w:r>
-      <w:r>
-        <w:t xml:space="preserve">Sprint </w:t>
-      </w:r>
-      <w:r>
-        <w:t>2</w:t>
-      </w:r>
-      <w:r>
-        <w:t xml:space="preserve"> </w:t>
-      </w:r>
-      <w:r>
-        <w:t>Plan</w:t>
-      </w:r>
-    </w:p>
-    <w:p>
+          <w:sz w:val="28"/>
+          <w:szCs w:val="28"/>
+        </w:rPr>
+      </w:pPr>
       <w:r>
         <w:rPr>
           <w:b/>
           <w:bCs/>
-        </w:rPr>
-        <w:t>Product name</w:t>
-      </w:r>
-      <w:r>
-        <w:t xml:space="preserve">: </w:t>
-      </w:r>
-      <w:r>
-        <w:t>My</w:t>
-      </w:r>
-      <w:r>
-        <w:t xml:space="preserve"> Fitness Program Distributor</w:t>
-      </w:r>
-    </w:p>
-    <w:p>
+          <w:sz w:val="28"/>
+          <w:szCs w:val="28"/>
+        </w:rPr>
+        <w:t xml:space="preserve">Sprint </w:t>
+      </w:r>
       <w:r>
         <w:rPr>
           <w:b/>
           <w:bCs/>
-        </w:rPr>
-        <w:t>Team name</w:t>
-      </w:r>
-      <w:r>
-        <w:t>: Fitness Team</w:t>
-      </w:r>
-    </w:p>
-    <w:p>
+          <w:sz w:val="28"/>
+          <w:szCs w:val="28"/>
+        </w:rPr>
+        <w:t xml:space="preserve">2 </w:t>
+      </w:r>
       <w:r>
         <w:rPr>
           <w:b/>
           <w:bCs/>
-        </w:rPr>
-        <w:t>Sprint Completion</w:t>
-      </w:r>
+          <w:sz w:val="28"/>
+          <w:szCs w:val="28"/>
+        </w:rPr>
+        <w:t xml:space="preserve">Plan - CMPS 115 </w:t>
+      </w:r>
+    </w:p>
+    <w:p>
+      <w:pPr>
+        <w:pStyle w:val="1"/>
+      </w:pPr>
+      <w:r>
+        <w:t>Heading</w:t>
+      </w:r>
+      <w:bookmarkStart w:id="0" w:name="_GoBack"/>
+      <w:bookmarkEnd w:id="0"/>
+    </w:p>
+    <w:p>
       <w:r>
         <w:rPr>
           <w:b/>
           <w:bCs/>
         </w:rPr>
-        <w:t xml:space="preserve"> date</w:t>
-      </w:r>
-      <w:r>
-        <w:t>: 7/</w:t>
-      </w:r>
-      <w:r>
-        <w:t>16</w:t>
-      </w:r>
-      <w:r>
-        <w:t>/2019</w:t>
+        <w:t>Document’s name</w:t>
+      </w:r>
+      <w:r>
+        <w:t xml:space="preserve">: </w:t>
+      </w:r>
+      <w:r>
+        <w:t xml:space="preserve">Sprint </w:t>
+      </w:r>
+      <w:r>
+        <w:t>2</w:t>
+      </w:r>
+      <w:r>
+        <w:t xml:space="preserve"> </w:t>
+      </w:r>
+      <w:r>
+        <w:t>Plan</w:t>
       </w:r>
     </w:p>
     <w:p>
@@ -103,16 +80,16 @@
           <w:b/>
           <w:bCs/>
         </w:rPr>
-        <w:t>Revision number</w:t>
+        <w:t>Product name</w:t>
       </w:r>
       <w:r>
         <w:t xml:space="preserve">: </w:t>
       </w:r>
       <w:r>
-        <w:t>2</w:t>
-      </w:r>
-      <w:r>
-        <w:t>.0</w:t>
+        <w:t>My</w:t>
+      </w:r>
+      <w:r>
+        <w:t xml:space="preserve"> Fitness Program Distributor</w:t>
       </w:r>
     </w:p>
     <w:p>
@@ -121,136 +98,35 @@
           <w:b/>
           <w:bCs/>
         </w:rPr>
-        <w:t>Revision date</w:t>
-      </w:r>
-      <w:r>
-        <w:t>: TBD</w:t>
-      </w:r>
-    </w:p>
-    <w:p>
-      <w:pPr>
-        <w:pStyle w:val="Heading1"/>
-      </w:pPr>
-      <w:r>
-        <w:t>Goal</w:t>
-      </w:r>
-    </w:p>
-    <w:p>
-      <w:pPr>
-        <w:pStyle w:val="ListParagraph"/>
-      </w:pPr>
+        <w:t>Team name</w:t>
+      </w:r>
+      <w:r>
+        <w:t>: Fitness Team</w:t>
+      </w:r>
+    </w:p>
+    <w:p>
       <w:r>
         <w:rPr>
           <w:b/>
           <w:bCs/>
         </w:rPr>
-        <w:t>Overall</w:t>
-      </w:r>
-      <w:r>
-        <w:t xml:space="preserve">: </w:t>
-      </w:r>
-      <w:r>
-        <w:t>C</w:t>
-      </w:r>
-      <w:r>
-        <w:t>reate a software / platform that provide a</w:t>
-      </w:r>
-      <w:r>
-        <w:t>n</w:t>
-      </w:r>
-      <w:r>
-        <w:t xml:space="preserve"> environment that allows users to obtain their workout program.</w:t>
-      </w:r>
-    </w:p>
-    <w:p>
-      <w:pPr>
-        <w:pStyle w:val="ListParagraph"/>
-      </w:pPr>
+        <w:t>Sprint Completion</w:t>
+      </w:r>
       <w:r>
         <w:rPr>
           <w:b/>
           <w:bCs/>
         </w:rPr>
-        <w:t>High level goals</w:t>
-      </w:r>
-      <w:r>
-        <w:t>:</w:t>
-      </w:r>
-    </w:p>
-    <w:p>
-      <w:pPr>
-        <w:numPr>
-          <w:ilvl w:val="0"/>
-          <w:numId w:val="2"/>
-        </w:numPr>
-      </w:pPr>
-      <w:r>
-        <w:t>Users are able to efficiently choose a workout program they want.</w:t>
-      </w:r>
-    </w:p>
-    <w:p>
-      <w:pPr>
-        <w:numPr>
-          <w:ilvl w:val="0"/>
-          <w:numId w:val="2"/>
-        </w:numPr>
-      </w:pPr>
-      <w:r>
-        <w:t>Users are able to efficiently create their customized workout program.</w:t>
-      </w:r>
-    </w:p>
-    <w:p>
-      <w:pPr>
-        <w:numPr>
-          <w:ilvl w:val="0"/>
-          <w:numId w:val="2"/>
-        </w:numPr>
-      </w:pPr>
-      <w:r>
-        <w:t>Email Workout Programs to Users</w:t>
-      </w:r>
-    </w:p>
-    <w:p>
-      <w:pPr>
-        <w:numPr>
-          <w:ilvl w:val="0"/>
-          <w:numId w:val="2"/>
-        </w:numPr>
-      </w:pPr>
-      <w:r>
-        <w:t>Users are able to upload personalized workout programs they’ve designed</w:t>
-      </w:r>
-    </w:p>
-    <w:p>
-      <w:pPr>
-        <w:numPr>
-          <w:ilvl w:val="0"/>
-          <w:numId w:val="2"/>
-        </w:numPr>
-      </w:pPr>
-      <w:r>
-        <w:t>Users are able to feedback/reviews for any provided workout program.</w:t>
-      </w:r>
-    </w:p>
-    <w:p>
-      <w:pPr>
-        <w:pStyle w:val="ListParagraph"/>
-        <w:numPr>
-          <w:ilvl w:val="0"/>
-          <w:numId w:val="3"/>
-        </w:numPr>
-      </w:pPr>
-      <w:r>
-        <w:t>Users can create an account with the website</w:t>
-      </w:r>
-    </w:p>
-    <w:p/>
-    <w:p>
-      <w:pPr>
-        <w:pStyle w:val="Heading1"/>
-      </w:pPr>
-      <w:r>
-        <w:t>Task listing, organized by user story</w:t>
+        <w:t xml:space="preserve"> date</w:t>
+      </w:r>
+      <w:r>
+        <w:t>: 7/</w:t>
+      </w:r>
+      <w:r>
+        <w:t>16</w:t>
+      </w:r>
+      <w:r>
+        <w:t>/2019</w:t>
       </w:r>
     </w:p>
     <w:p>
@@ -259,566 +135,815 @@
           <w:b/>
           <w:bCs/>
         </w:rPr>
-        <w:t>User Story</w:t>
-      </w:r>
+        <w:t>Revision number</w:t>
+      </w:r>
+      <w:r>
+        <w:t xml:space="preserve">: </w:t>
+      </w:r>
+      <w:r>
+        <w:t>2</w:t>
+      </w:r>
+      <w:r>
+        <w:t>.0</w:t>
+      </w:r>
+    </w:p>
+    <w:p>
       <w:r>
         <w:rPr>
           <w:b/>
           <w:bCs/>
         </w:rPr>
+        <w:t>Revision date</w:t>
+      </w:r>
+      <w:r>
+        <w:t xml:space="preserve">: </w:t>
+      </w:r>
+      <w:r>
+        <w:t>7/9/2019</w:t>
+      </w:r>
+    </w:p>
+    <w:p>
+      <w:pPr>
+        <w:pStyle w:val="1"/>
+      </w:pPr>
+      <w:r>
+        <w:t>Goal</w:t>
+      </w:r>
+    </w:p>
+    <w:p>
+      <w:pPr>
+        <w:pStyle w:val="a3"/>
+      </w:pPr>
+      <w:r>
+        <w:t xml:space="preserve">1. Finish implementing pages where users can </w:t>
+      </w:r>
+      <w:r>
+        <w:t>search workout programs and routines with some filters,</w:t>
+      </w:r>
+      <w:r>
         <w:t xml:space="preserve"> </w:t>
       </w:r>
+      <w:r>
+        <w:t xml:space="preserve">which </w:t>
+      </w:r>
+      <w:r>
+        <w:t>we could not finish in sprint 1</w:t>
+      </w:r>
+      <w:r>
+        <w:t xml:space="preserve"> (1</w:t>
+      </w:r>
+      <w:r>
+        <w:rPr>
+          <w:vertAlign w:val="superscript"/>
+        </w:rPr>
+        <w:t>st</w:t>
+      </w:r>
+      <w:r>
+        <w:t xml:space="preserve"> high-level goal)</w:t>
+      </w:r>
+    </w:p>
+    <w:p>
+      <w:pPr>
+        <w:pStyle w:val="a3"/>
+      </w:pPr>
+      <w:r>
+        <w:rPr>
+          <w:rFonts w:hint="eastAsia"/>
+        </w:rPr>
+        <w:t>2</w:t>
+      </w:r>
+      <w:r>
+        <w:t xml:space="preserve">. Implement pages </w:t>
+      </w:r>
+      <w:r>
+        <w:t>where users can make their own workout programs. (2</w:t>
+      </w:r>
+      <w:r>
+        <w:rPr>
+          <w:vertAlign w:val="superscript"/>
+        </w:rPr>
+        <w:t>nd</w:t>
+      </w:r>
+      <w:r>
+        <w:t xml:space="preserve"> high-level goal)</w:t>
+      </w:r>
+    </w:p>
+    <w:p>
+      <w:pPr>
+        <w:pStyle w:val="1"/>
+        <w:rPr>
+          <w:rFonts w:hint="eastAsia"/>
+        </w:rPr>
+      </w:pPr>
+      <w:r>
+        <w:t>Task listing, organized by user story</w:t>
+      </w:r>
+    </w:p>
+    <w:p>
       <w:r>
         <w:rPr>
           <w:b/>
           <w:bCs/>
         </w:rPr>
+        <w:t>User Story</w:t>
+      </w:r>
+      <w:r>
+        <w:rPr>
+          <w:b/>
+          <w:bCs/>
+        </w:rPr>
+        <w:t xml:space="preserve"> </w:t>
+      </w:r>
+      <w:r>
+        <w:rPr>
+          <w:b/>
+          <w:bCs/>
+        </w:rPr>
         <w:t>1</w:t>
       </w:r>
+      <w:proofErr w:type="gramStart"/>
       <w:r>
         <w:t xml:space="preserve">: </w:t>
       </w:r>
-    </w:p>
-    <w:p>
-      <w:r>
-        <w:t>“</w:t>
-      </w:r>
-      <w:r>
-        <w:t>As an experienced fitness user, I want to design my own customized program since the provided programs do not align with my goals.</w:t>
-      </w:r>
-      <w:r>
-        <w:t>”</w:t>
-      </w:r>
-    </w:p>
-    <w:p>
-      <w:pPr>
-        <w:pStyle w:val="ListParagraph"/>
+      <w:r>
+        <w:t xml:space="preserve"> (</w:t>
+      </w:r>
+      <w:proofErr w:type="gramEnd"/>
+      <w:r>
+        <w:t>From sprint 1)</w:t>
+      </w:r>
+      <w:r>
+        <w:t xml:space="preserve"> (total 23 hours)</w:t>
+      </w:r>
+    </w:p>
+    <w:p>
+      <w:r>
+        <w:rPr>
+          <w:rFonts w:eastAsia="굴림" w:cstheme="minorHAnsi"/>
+          <w:color w:val="333333"/>
+          <w:shd w:val="clear" w:color="auto" w:fill="FFFFFF"/>
+          <w:lang w:eastAsia="ko-KR"/>
+        </w:rPr>
+        <w:t>As a user, I want to filter the programs or routines with some options so that I don't have to see entire data.</w:t>
+      </w:r>
+    </w:p>
+    <w:p>
+      <w:pPr>
+        <w:pStyle w:val="a3"/>
         <w:numPr>
           <w:ilvl w:val="0"/>
           <w:numId w:val="1"/>
         </w:numPr>
       </w:pPr>
       <w:r>
-        <w:t>Task 1(2 hours</w:t>
-      </w:r>
-    </w:p>
-    <w:p>
-      <w:r>
-        <w:rPr>
-          <w:b/>
-          <w:bCs/>
-        </w:rPr>
-        <w:t>User Story 2</w:t>
-      </w:r>
-      <w:r>
-        <w:t>:</w:t>
-      </w:r>
-    </w:p>
-    <w:p>
-      <w:r>
-        <w:t>“</w:t>
-      </w:r>
-      <w:r>
-        <w:t>As a user, I want to export my workout program to my email so that I don’t need to re-visit the website and search for my program again when I exit the browser.</w:t>
-      </w:r>
-      <w:r>
-        <w:t>”</w:t>
-      </w:r>
-    </w:p>
-    <w:p>
-      <w:pPr>
-        <w:pStyle w:val="ListParagraph"/>
+        <w:t>Task 1</w:t>
+      </w:r>
+      <w:r>
+        <w:t xml:space="preserve"> </w:t>
+      </w:r>
+      <w:r>
+        <w:t>(</w:t>
+      </w:r>
+      <w:r>
+        <w:t>1</w:t>
+      </w:r>
+      <w:r>
+        <w:t xml:space="preserve"> hours</w:t>
+      </w:r>
+      <w:proofErr w:type="gramStart"/>
+      <w:r>
+        <w:t>) :</w:t>
+      </w:r>
+      <w:proofErr w:type="gramEnd"/>
+      <w:r>
+        <w:t xml:space="preserve"> Edit the previous design of option block</w:t>
+      </w:r>
+      <w:r>
+        <w:t>.</w:t>
+      </w:r>
+    </w:p>
+    <w:p>
+      <w:pPr>
+        <w:pStyle w:val="a3"/>
         <w:numPr>
           <w:ilvl w:val="0"/>
           <w:numId w:val="1"/>
         </w:numPr>
-        <w:rPr>
-          <w:b/>
-          <w:bCs/>
-        </w:rPr>
-      </w:pPr>
-      <w:r>
-        <w:t>Task 1 (</w:t>
-      </w:r>
-      <w:r>
-        <w:t>1</w:t>
-      </w:r>
-      <w:r>
-        <w:t xml:space="preserve"> hours): </w:t>
-      </w:r>
-    </w:p>
-    <w:p>
-      <w:pPr>
-        <w:pStyle w:val="Heading1"/>
-      </w:pPr>
-      <w:r>
-        <w:t>Team roles</w:t>
-      </w:r>
-    </w:p>
-    <w:p>
-      <w:pPr>
-        <w:pStyle w:val="ListParagraph"/>
-      </w:pPr>
-      <w:r>
-        <w:rPr>
-          <w:b/>
-          <w:bCs/>
-        </w:rPr>
-        <w:t xml:space="preserve">UI </w:t>
-      </w:r>
-      <w:r>
-        <w:rPr>
-          <w:b/>
-          <w:bCs/>
-        </w:rPr>
-        <w:t>Team</w:t>
-      </w:r>
-      <w:r>
-        <w:t>:</w:t>
-      </w:r>
-    </w:p>
-    <w:p>
-      <w:pPr>
-        <w:pStyle w:val="ListParagraph"/>
+      </w:pPr>
+      <w:r>
+        <w:t>Task 2 (4 hours</w:t>
+      </w:r>
+      <w:proofErr w:type="gramStart"/>
+      <w:r>
+        <w:t>) :</w:t>
+      </w:r>
+      <w:proofErr w:type="gramEnd"/>
+      <w:r>
+        <w:t xml:space="preserve"> Make filtering function which gets filtering options and returns list of programs or routines that satisfy the options.</w:t>
+      </w:r>
+    </w:p>
+    <w:p>
+      <w:pPr>
+        <w:pStyle w:val="a3"/>
         <w:numPr>
           <w:ilvl w:val="0"/>
           <w:numId w:val="1"/>
         </w:numPr>
       </w:pPr>
       <w:r>
-        <w:lastRenderedPageBreak/>
-        <w:t>Tunglin Lee</w:t>
-      </w:r>
-    </w:p>
-    <w:p>
-      <w:pPr>
-        <w:pStyle w:val="ListParagraph"/>
+        <w:rPr>
+          <w:rFonts w:hint="eastAsia"/>
+        </w:rPr>
+        <w:t>T</w:t>
+      </w:r>
+      <w:r>
+        <w:t>ask 3 (7 hours</w:t>
+      </w:r>
+      <w:proofErr w:type="gramStart"/>
+      <w:r>
+        <w:t>)</w:t>
+      </w:r>
+      <w:r>
+        <w:t xml:space="preserve"> </w:t>
+      </w:r>
+      <w:r>
+        <w:t>:</w:t>
+      </w:r>
+      <w:proofErr w:type="gramEnd"/>
+      <w:r>
+        <w:t xml:space="preserve"> Show filtered result in html</w:t>
+      </w:r>
+      <w:r>
+        <w:t xml:space="preserve"> page.</w:t>
+      </w:r>
+    </w:p>
+    <w:p>
+      <w:pPr>
+        <w:pStyle w:val="a3"/>
         <w:numPr>
           <w:ilvl w:val="0"/>
           <w:numId w:val="1"/>
         </w:numPr>
       </w:pPr>
       <w:r>
-        <w:t>Duc Nguyen</w:t>
-      </w:r>
-    </w:p>
-    <w:p>
-      <w:pPr>
-        <w:pStyle w:val="ListParagraph"/>
-      </w:pPr>
-    </w:p>
-    <w:p>
-      <w:pPr>
-        <w:pStyle w:val="ListParagraph"/>
-      </w:pPr>
-      <w:r>
-        <w:rPr>
-          <w:b/>
-          <w:bCs/>
-        </w:rPr>
-        <w:t>Server</w:t>
-      </w:r>
-      <w:r>
-        <w:rPr>
-          <w:b/>
-          <w:bCs/>
-        </w:rPr>
-        <w:t xml:space="preserve"> Team</w:t>
-      </w:r>
-      <w:r>
-        <w:t>:</w:t>
-      </w:r>
-    </w:p>
-    <w:p>
-      <w:pPr>
-        <w:pStyle w:val="ListParagraph"/>
+        <w:rPr>
+          <w:rFonts w:hint="eastAsia"/>
+        </w:rPr>
+        <w:t>T</w:t>
+      </w:r>
+      <w:r>
+        <w:t>ask 4 (4 hours</w:t>
+      </w:r>
+      <w:proofErr w:type="gramStart"/>
+      <w:r>
+        <w:t>) :</w:t>
+      </w:r>
+      <w:proofErr w:type="gramEnd"/>
+      <w:r>
+        <w:t xml:space="preserve"> Create view page for single program and routine.</w:t>
+      </w:r>
+    </w:p>
+    <w:p>
+      <w:pPr>
+        <w:pStyle w:val="a3"/>
         <w:numPr>
           <w:ilvl w:val="0"/>
           <w:numId w:val="1"/>
         </w:numPr>
       </w:pPr>
       <w:r>
-        <w:t>Cameron Rabiyan</w:t>
-      </w:r>
-    </w:p>
-    <w:p>
-      <w:pPr>
-        <w:pStyle w:val="ListParagraph"/>
+        <w:rPr>
+          <w:rFonts w:hint="eastAsia"/>
+        </w:rPr>
+        <w:t>T</w:t>
+      </w:r>
+      <w:r>
+        <w:t>ask 5 (7 hours</w:t>
+      </w:r>
+      <w:proofErr w:type="gramStart"/>
+      <w:r>
+        <w:t>) :</w:t>
+      </w:r>
+      <w:proofErr w:type="gramEnd"/>
+      <w:r>
+        <w:t xml:space="preserve"> Manage general data set and parsed data set for programs and routines</w:t>
+      </w:r>
+      <w:r>
+        <w:t>.</w:t>
+      </w:r>
+      <w:r>
+        <w:t xml:space="preserve"> (including managing parser)</w:t>
+      </w:r>
+    </w:p>
+    <w:p>
+      <w:r>
+        <w:rPr>
+          <w:b/>
+          <w:bCs/>
+        </w:rPr>
+        <w:t>User Story 2</w:t>
+      </w:r>
+      <w:r>
+        <w:t>:</w:t>
+      </w:r>
+      <w:r>
+        <w:t xml:space="preserve"> (total 25 hours)</w:t>
+      </w:r>
+    </w:p>
+    <w:p>
+      <w:pPr>
+        <w:spacing w:after="0" w:line="240" w:lineRule="auto"/>
+        <w:rPr>
+          <w:rFonts w:eastAsia="굴림" w:cstheme="minorHAnsi"/>
+          <w:lang w:eastAsia="ko-KR"/>
+        </w:rPr>
+      </w:pPr>
+      <w:r>
+        <w:rPr>
+          <w:rFonts w:eastAsia="굴림" w:cstheme="minorHAnsi"/>
+          <w:color w:val="333333"/>
+          <w:shd w:val="clear" w:color="auto" w:fill="FFFFFF"/>
+          <w:lang w:eastAsia="ko-KR"/>
+        </w:rPr>
+        <w:t>As an experienced fitness user, I want to design my own customized program since the provided programs do not align with my goals.</w:t>
+      </w:r>
+    </w:p>
+    <w:p/>
+    <w:p>
+      <w:pPr>
+        <w:pStyle w:val="a3"/>
         <w:numPr>
           <w:ilvl w:val="0"/>
           <w:numId w:val="1"/>
         </w:numPr>
-      </w:pPr>
-      <w:r>
-        <w:t>Matthew Stone</w:t>
-      </w:r>
-    </w:p>
-    <w:p>
-      <w:pPr>
-        <w:pStyle w:val="ListParagraph"/>
-      </w:pPr>
-    </w:p>
-    <w:p>
-      <w:pPr>
-        <w:pStyle w:val="ListParagraph"/>
-      </w:pPr>
-      <w:r>
         <w:rPr>
           <w:b/>
           <w:bCs/>
         </w:rPr>
-        <w:t>DB</w:t>
-      </w:r>
-      <w:r>
-        <w:rPr>
-          <w:b/>
-          <w:bCs/>
-        </w:rPr>
-        <w:t xml:space="preserve"> Team</w:t>
+      </w:pPr>
+      <w:r>
+        <w:t>Task 1 (</w:t>
+      </w:r>
+      <w:r>
+        <w:t>4</w:t>
+      </w:r>
+      <w:r>
+        <w:t xml:space="preserve"> hours</w:t>
+      </w:r>
+      <w:proofErr w:type="gramStart"/>
+      <w:r>
+        <w:t>)</w:t>
+      </w:r>
+      <w:r>
+        <w:t xml:space="preserve"> </w:t>
       </w:r>
       <w:r>
         <w:t>:</w:t>
       </w:r>
-    </w:p>
-    <w:p>
-      <w:pPr>
-        <w:pStyle w:val="ListParagraph"/>
+      <w:proofErr w:type="gramEnd"/>
+      <w:r>
+        <w:t xml:space="preserve"> </w:t>
+      </w:r>
+      <w:r>
+        <w:t>Create a logic to manage items like exercises and days in front-end</w:t>
+      </w:r>
+      <w:r>
+        <w:t>.</w:t>
+      </w:r>
+    </w:p>
+    <w:p>
+      <w:pPr>
+        <w:pStyle w:val="a3"/>
         <w:numPr>
           <w:ilvl w:val="0"/>
           <w:numId w:val="1"/>
         </w:numPr>
-      </w:pPr>
-      <w:r>
-        <w:t>Tarun Sivakumar</w:t>
-      </w:r>
-    </w:p>
-    <w:p>
-      <w:pPr>
-        <w:pStyle w:val="ListParagraph"/>
+        <w:rPr>
+          <w:b/>
+          <w:bCs/>
+        </w:rPr>
+      </w:pPr>
+      <w:r>
+        <w:rPr>
+          <w:rFonts w:hint="eastAsia"/>
+        </w:rPr>
+        <w:t>T</w:t>
+      </w:r>
+      <w:r>
+        <w:t>ask 2 (12 hours</w:t>
+      </w:r>
+      <w:proofErr w:type="gramStart"/>
+      <w:r>
+        <w:t>) :</w:t>
+      </w:r>
+      <w:proofErr w:type="gramEnd"/>
+      <w:r>
+        <w:t xml:space="preserve"> Design and implement UI page for customization</w:t>
+      </w:r>
+      <w:r>
+        <w:t>.</w:t>
+      </w:r>
+    </w:p>
+    <w:p>
+      <w:pPr>
+        <w:pStyle w:val="a3"/>
         <w:numPr>
           <w:ilvl w:val="0"/>
           <w:numId w:val="1"/>
         </w:numPr>
-      </w:pPr>
-      <w:r>
-        <w:t>Dongpyeong Seo</w:t>
-      </w:r>
-    </w:p>
-    <w:p>
-      <w:pPr>
-        <w:pStyle w:val="ListParagraph"/>
-      </w:pPr>
-    </w:p>
-    <w:p>
-      <w:pPr>
-        <w:pStyle w:val="Heading1"/>
-      </w:pPr>
-      <w:r>
-        <w:t>Initial task assignment</w:t>
-      </w:r>
-    </w:p>
-    <w:p>
-      <w:pPr>
         <w:rPr>
           <w:b/>
           <w:bCs/>
         </w:rPr>
       </w:pPr>
       <w:r>
-        <w:rPr>
+        <w:t>Task 3 (9 hours</w:t>
+      </w:r>
+      <w:proofErr w:type="gramStart"/>
+      <w:r>
+        <w:t>) :</w:t>
+      </w:r>
+      <w:proofErr w:type="gramEnd"/>
+      <w:r>
+        <w:t xml:space="preserve"> Design and implement page where users can review the result of their customized programs</w:t>
+      </w:r>
+      <w:r>
+        <w:t>.</w:t>
+      </w:r>
+      <w:r>
+        <w:t xml:space="preserve"> (in modal)</w:t>
+      </w:r>
+    </w:p>
+    <w:p>
+      <w:pPr>
+        <w:rPr>
+          <w:rFonts w:hint="eastAsia"/>
           <w:b/>
           <w:bCs/>
         </w:rPr>
-        <w:t>UI team</w:t>
-      </w:r>
-    </w:p>
-    <w:p>
-      <w:r>
-        <w:t>US</w:t>
-      </w:r>
-      <w:bookmarkStart w:id="0" w:name="_GoBack"/>
-      <w:bookmarkEnd w:id="0"/>
-    </w:p>
-    <w:p>
-      <w:r>
-        <w:t>Initial task:</w:t>
-      </w:r>
-    </w:p>
-    <w:p>
-      <w:pPr>
-        <w:pStyle w:val="ListParagraph"/>
-        <w:numPr>
-          <w:ilvl w:val="0"/>
-          <w:numId w:val="1"/>
-        </w:numPr>
-      </w:pPr>
-      <w:r>
-        <w:t xml:space="preserve">Task 1(2 hours): </w:t>
-      </w:r>
-    </w:p>
-    <w:p>
-      <w:pPr>
-        <w:rPr>
-          <w:b/>
-          <w:bCs/>
-        </w:rPr>
-      </w:pPr>
-      <w:r>
-        <w:rPr>
-          <w:b/>
-          <w:bCs/>
-        </w:rPr>
-        <w:t>Server Team</w:t>
-      </w:r>
-    </w:p>
-    <w:p>
-      <w:r>
-        <w:t>U</w:t>
-      </w:r>
-      <w:r>
-        <w:t>S</w:t>
-      </w:r>
-    </w:p>
-    <w:p>
-      <w:r>
-        <w:t>Initial task:</w:t>
-      </w:r>
-    </w:p>
-    <w:p>
-      <w:pPr>
-        <w:pStyle w:val="ListParagraph"/>
-        <w:numPr>
-          <w:ilvl w:val="0"/>
-          <w:numId w:val="1"/>
-        </w:numPr>
-        <w:rPr>
-          <w:b/>
-          <w:bCs/>
-        </w:rPr>
-      </w:pPr>
-      <w:r>
-        <w:t xml:space="preserve">Task 1 (4 hours): </w:t>
-      </w:r>
-      <w:r>
-        <w:rPr>
-          <w:b/>
-          <w:bCs/>
-        </w:rPr>
-        <w:t>DB Team</w:t>
-      </w:r>
-    </w:p>
-    <w:p>
-      <w:r>
-        <w:t>U</w:t>
-      </w:r>
-      <w:r>
-        <w:t>S</w:t>
-      </w:r>
-    </w:p>
-    <w:p>
-      <w:r>
-        <w:t>Initial task:</w:t>
-      </w:r>
-    </w:p>
-    <w:p>
-      <w:pPr>
-        <w:pStyle w:val="ListParagraph"/>
-        <w:numPr>
-          <w:ilvl w:val="0"/>
-          <w:numId w:val="1"/>
-        </w:numPr>
-      </w:pPr>
-      <w:r>
-        <w:t xml:space="preserve">Task 1 (5 hours): </w:t>
-      </w:r>
-    </w:p>
-    <w:p>
-      <w:pPr>
-        <w:pStyle w:val="Heading1"/>
+      </w:pPr>
+    </w:p>
+    <w:p>
+      <w:pPr>
+        <w:pStyle w:val="1"/>
+      </w:pPr>
+      <w:r>
+        <w:lastRenderedPageBreak/>
+        <w:t>Team roles</w:t>
+      </w:r>
+    </w:p>
+    <w:p>
+      <w:r>
+        <w:t>Duc Nguyen</w:t>
+      </w:r>
+      <w:r>
+        <w:t>: Product owner</w:t>
+      </w:r>
+      <w:r>
+        <w:t xml:space="preserve"> &amp; Developer</w:t>
+      </w:r>
+    </w:p>
+    <w:p>
+      <w:proofErr w:type="spellStart"/>
+      <w:r>
+        <w:rPr>
+          <w:rFonts w:hint="eastAsia"/>
+        </w:rPr>
+        <w:t>D</w:t>
+      </w:r>
+      <w:r>
+        <w:t>ongpyeong</w:t>
+      </w:r>
+      <w:proofErr w:type="spellEnd"/>
+      <w:r>
+        <w:t xml:space="preserve"> </w:t>
+      </w:r>
+      <w:proofErr w:type="spellStart"/>
+      <w:r>
+        <w:t>Seo</w:t>
+      </w:r>
+      <w:proofErr w:type="spellEnd"/>
+      <w:r>
+        <w:t xml:space="preserve">, Cameron </w:t>
+      </w:r>
+      <w:proofErr w:type="spellStart"/>
+      <w:r>
+        <w:t>Rabiyan</w:t>
+      </w:r>
+      <w:proofErr w:type="spellEnd"/>
+      <w:r>
+        <w:t>: Scrum master</w:t>
+      </w:r>
+      <w:r>
+        <w:t xml:space="preserve"> &amp; Developer</w:t>
+      </w:r>
+    </w:p>
+    <w:p>
+      <w:proofErr w:type="spellStart"/>
+      <w:r>
+        <w:rPr>
+          <w:rFonts w:hint="eastAsia"/>
+        </w:rPr>
+        <w:t>T</w:t>
+      </w:r>
+      <w:r>
+        <w:t>unglin</w:t>
+      </w:r>
+      <w:proofErr w:type="spellEnd"/>
+      <w:r>
+        <w:t xml:space="preserve"> Lee</w:t>
+      </w:r>
+      <w:r>
+        <w:t xml:space="preserve">, </w:t>
+      </w:r>
+      <w:proofErr w:type="spellStart"/>
+      <w:r>
+        <w:t>Tarun</w:t>
+      </w:r>
+      <w:proofErr w:type="spellEnd"/>
+      <w:r>
+        <w:t xml:space="preserve"> Sivakumar, Matthew Stone</w:t>
+      </w:r>
+      <w:r>
+        <w:t xml:space="preserve">: </w:t>
+      </w:r>
+      <w:r>
+        <w:t>Developer</w:t>
+      </w:r>
+    </w:p>
+    <w:p/>
+    <w:p>
+      <w:pPr>
+        <w:pStyle w:val="1"/>
+      </w:pPr>
+      <w:r>
+        <w:t>Initial task assignment</w:t>
+      </w:r>
+    </w:p>
+    <w:p>
+      <w:r>
+        <w:rPr>
+          <w:rFonts w:hint="eastAsia"/>
+        </w:rPr>
+        <w:t>D</w:t>
+      </w:r>
+      <w:r>
+        <w:t xml:space="preserve">uc: </w:t>
+      </w:r>
+      <w:r>
+        <w:t xml:space="preserve">User story </w:t>
+      </w:r>
+      <w:r>
+        <w:t>1</w:t>
+      </w:r>
+      <w:r>
+        <w:t xml:space="preserve">, Task </w:t>
+      </w:r>
+      <w:r>
+        <w:t>4</w:t>
+      </w:r>
+      <w:r>
+        <w:t xml:space="preserve"> – </w:t>
+      </w:r>
+      <w:r>
+        <w:t>Create view page for program and routine.</w:t>
+      </w:r>
+    </w:p>
+    <w:p>
+      <w:proofErr w:type="spellStart"/>
+      <w:r>
+        <w:rPr>
+          <w:rFonts w:hint="eastAsia"/>
+        </w:rPr>
+        <w:t>D</w:t>
+      </w:r>
+      <w:r>
+        <w:t>ongpyeong</w:t>
+      </w:r>
+      <w:proofErr w:type="spellEnd"/>
+      <w:r>
+        <w:t xml:space="preserve">: User story 1, Task 1 - </w:t>
+      </w:r>
+      <w:r>
+        <w:t>Edit previous design of option block</w:t>
+      </w:r>
+      <w:r>
+        <w:t>.</w:t>
+      </w:r>
+    </w:p>
+    <w:p>
+      <w:r>
+        <w:rPr>
+          <w:rFonts w:hint="eastAsia"/>
+        </w:rPr>
+        <w:t>C</w:t>
+      </w:r>
+      <w:r>
+        <w:t>ameron</w:t>
+      </w:r>
+      <w:r>
+        <w:rPr>
+          <w:rFonts w:hint="eastAsia"/>
+        </w:rPr>
+        <w:t>:</w:t>
+      </w:r>
+      <w:r>
+        <w:t xml:space="preserve"> User story 1, Task </w:t>
+      </w:r>
+      <w:r>
+        <w:t>1</w:t>
+      </w:r>
+      <w:r>
+        <w:t xml:space="preserve"> </w:t>
+      </w:r>
+      <w:r>
+        <w:t>–</w:t>
+      </w:r>
+      <w:r>
+        <w:t xml:space="preserve"> </w:t>
+      </w:r>
+      <w:r>
+        <w:t>Edit previous design of option block.</w:t>
+      </w:r>
+    </w:p>
+    <w:p>
+      <w:proofErr w:type="spellStart"/>
+      <w:r>
+        <w:rPr>
+          <w:rFonts w:hint="eastAsia"/>
+        </w:rPr>
+        <w:t>T</w:t>
+      </w:r>
+      <w:r>
+        <w:t>unglin</w:t>
+      </w:r>
+      <w:proofErr w:type="spellEnd"/>
+      <w:r>
+        <w:t>:</w:t>
+      </w:r>
+      <w:r>
+        <w:t xml:space="preserve"> User story </w:t>
+      </w:r>
+      <w:r>
+        <w:t>1</w:t>
+      </w:r>
+      <w:r>
+        <w:t xml:space="preserve">, Task </w:t>
+      </w:r>
+      <w:r>
+        <w:t>4</w:t>
+      </w:r>
+      <w:r>
+        <w:t xml:space="preserve"> </w:t>
+      </w:r>
+      <w:r>
+        <w:t>–</w:t>
+      </w:r>
+      <w:r>
+        <w:t xml:space="preserve"> </w:t>
+      </w:r>
+      <w:r>
+        <w:t>Create view page for program and routine.</w:t>
+      </w:r>
+    </w:p>
+    <w:p>
+      <w:r>
+        <w:rPr>
+          <w:rFonts w:hint="eastAsia"/>
+        </w:rPr>
+        <w:t>M</w:t>
+      </w:r>
+      <w:r>
+        <w:t xml:space="preserve">atthew: </w:t>
+      </w:r>
+      <w:r>
+        <w:t>User story 1, Task 5 - Manage general data set and parsed data set for programs and routines. (including managing parser)</w:t>
+      </w:r>
+    </w:p>
+    <w:p>
+      <w:proofErr w:type="spellStart"/>
+      <w:r>
+        <w:rPr>
+          <w:rFonts w:hint="eastAsia"/>
+        </w:rPr>
+        <w:t>T</w:t>
+      </w:r>
+      <w:r>
+        <w:t>arun</w:t>
+      </w:r>
+      <w:proofErr w:type="spellEnd"/>
+      <w:r>
+        <w:t xml:space="preserve">: User story 1, Task </w:t>
+      </w:r>
+      <w:r>
+        <w:t>1</w:t>
+      </w:r>
+      <w:r>
+        <w:t xml:space="preserve"> </w:t>
+      </w:r>
+      <w:r>
+        <w:t>–</w:t>
+      </w:r>
+      <w:r>
+        <w:t xml:space="preserve"> </w:t>
+      </w:r>
+      <w:r>
+        <w:t>Edit previous design of option block.</w:t>
+      </w:r>
+    </w:p>
+    <w:p>
+      <w:pPr>
+        <w:pStyle w:val="1"/>
       </w:pPr>
       <w:r>
         <w:t>Initial burnup chart</w:t>
       </w:r>
     </w:p>
-    <w:p/>
-    <w:p>
-      <w:pPr>
-        <w:pStyle w:val="Heading1"/>
-      </w:pPr>
-    </w:p>
-    <w:p>
-      <w:pPr>
-        <w:pStyle w:val="Heading1"/>
-      </w:pPr>
-    </w:p>
-    <w:p>
-      <w:pPr>
-        <w:pStyle w:val="Heading1"/>
-      </w:pPr>
-    </w:p>
-    <w:p>
-      <w:pPr>
-        <w:pStyle w:val="Heading1"/>
-      </w:pPr>
-      <w:r>
+    <w:p>
+      <w:r>
+        <w:rPr>
+          <w:noProof/>
+        </w:rPr>
+        <w:drawing>
+          <wp:inline distT="0" distB="0" distL="0" distR="0" wp14:anchorId="42D91EB0" wp14:editId="2C807F08">
+            <wp:extent cx="5486400" cy="3200400"/>
+            <wp:effectExtent l="0" t="0" r="0" b="0"/>
+            <wp:docPr id="2" name="Chart 2"/>
+            <wp:cNvGraphicFramePr/>
+            <a:graphic xmlns:a="http://schemas.openxmlformats.org/drawingml/2006/main">
+              <a:graphicData uri="http://schemas.openxmlformats.org/drawingml/2006/chart">
+                <c:chart xmlns:c="http://schemas.openxmlformats.org/drawingml/2006/chart" xmlns:r="http://schemas.openxmlformats.org/officeDocument/2006/relationships" r:id="rId5"/>
+              </a:graphicData>
+            </a:graphic>
+          </wp:inline>
+        </w:drawing>
+      </w:r>
+    </w:p>
+    <w:p>
+      <w:pPr>
+        <w:pStyle w:val="1"/>
+      </w:pPr>
+      <w:r>
+        <w:lastRenderedPageBreak/>
         <w:t>Initial scrum board</w:t>
       </w:r>
     </w:p>
-    <w:p/>
-    <w:tbl>
-      <w:tblPr>
-        <w:tblStyle w:val="TableGrid"/>
-        <w:tblW w:w="0" w:type="auto"/>
-        <w:tblLook w:val="04A0" w:firstRow="1" w:lastRow="0" w:firstColumn="1" w:lastColumn="0" w:noHBand="0" w:noVBand="1"/>
-      </w:tblPr>
-      <w:tblGrid>
-        <w:gridCol w:w="2757"/>
-        <w:gridCol w:w="1592"/>
-        <w:gridCol w:w="1694"/>
-        <w:gridCol w:w="1637"/>
-        <w:gridCol w:w="1670"/>
-      </w:tblGrid>
-      <w:tr>
-        <w:tc>
-          <w:tcPr>
-            <w:tcW w:w="1870" w:type="dxa"/>
-          </w:tcPr>
-          <w:p>
-            <w:r>
-              <w:lastRenderedPageBreak/>
-              <w:t>User Story</w:t>
-            </w:r>
-          </w:p>
-        </w:tc>
-        <w:tc>
-          <w:tcPr>
-            <w:tcW w:w="1870" w:type="dxa"/>
-          </w:tcPr>
-          <w:p>
-            <w:r>
-              <w:t>To D</w:t>
-            </w:r>
-            <w:r>
-              <w:t>o</w:t>
-            </w:r>
-          </w:p>
-        </w:tc>
-        <w:tc>
-          <w:tcPr>
-            <w:tcW w:w="1870" w:type="dxa"/>
-          </w:tcPr>
-          <w:p>
-            <w:r>
-              <w:t>In Progress</w:t>
-            </w:r>
-          </w:p>
-        </w:tc>
-        <w:tc>
-          <w:tcPr>
-            <w:tcW w:w="1870" w:type="dxa"/>
-          </w:tcPr>
-          <w:p>
-            <w:r>
-              <w:t>Done</w:t>
-            </w:r>
-          </w:p>
-        </w:tc>
-        <w:tc>
-          <w:tcPr>
-            <w:tcW w:w="1870" w:type="dxa"/>
-          </w:tcPr>
-          <w:p>
-            <w:r>
-              <w:t>Review</w:t>
-            </w:r>
-          </w:p>
-        </w:tc>
-      </w:tr>
-      <w:tr>
-        <w:tc>
-          <w:tcPr>
-            <w:tcW w:w="1870" w:type="dxa"/>
-          </w:tcPr>
-          <w:p>
-            <w:pPr>
-              <w:ind w:left="1440"/>
-            </w:pPr>
-            <w:r>
-              <w:t>As an experienced fitness user, I want to design my own customized program since the provided programs do not align with my goals.</w:t>
-            </w:r>
-          </w:p>
-          <w:p/>
-        </w:tc>
-        <w:tc>
-          <w:tcPr>
-            <w:tcW w:w="1870" w:type="dxa"/>
-          </w:tcPr>
-          <w:p/>
-        </w:tc>
-        <w:tc>
-          <w:tcPr>
-            <w:tcW w:w="1870" w:type="dxa"/>
-          </w:tcPr>
-          <w:p/>
-        </w:tc>
-        <w:tc>
-          <w:tcPr>
-            <w:tcW w:w="1870" w:type="dxa"/>
-          </w:tcPr>
-          <w:p/>
-        </w:tc>
-        <w:tc>
-          <w:tcPr>
-            <w:tcW w:w="1870" w:type="dxa"/>
-          </w:tcPr>
-          <w:p/>
-        </w:tc>
-      </w:tr>
-      <w:tr>
-        <w:tc>
-          <w:tcPr>
-            <w:tcW w:w="1870" w:type="dxa"/>
-          </w:tcPr>
-          <w:p>
-            <w:pPr>
-              <w:ind w:left="1440"/>
-            </w:pPr>
-            <w:r>
-              <w:t>As a user, I want to export my workout program to my email so that I don’t need to re-visit the website and search for my program again when I exit the browser.</w:t>
-            </w:r>
-          </w:p>
-          <w:p/>
-        </w:tc>
-        <w:tc>
-          <w:tcPr>
-            <w:tcW w:w="1870" w:type="dxa"/>
-          </w:tcPr>
-          <w:p/>
-        </w:tc>
-        <w:tc>
-          <w:tcPr>
-            <w:tcW w:w="1870" w:type="dxa"/>
-          </w:tcPr>
-          <w:p/>
-        </w:tc>
-        <w:tc>
-          <w:tcPr>
-            <w:tcW w:w="1870" w:type="dxa"/>
-          </w:tcPr>
-          <w:p/>
-        </w:tc>
-        <w:tc>
-          <w:tcPr>
-            <w:tcW w:w="1870" w:type="dxa"/>
-          </w:tcPr>
-          <w:p/>
-        </w:tc>
-      </w:tr>
-    </w:tbl>
-    <w:p/>
-    <w:p>
-      <w:pPr>
-        <w:pStyle w:val="Heading1"/>
+    <w:p>
+      <w:pPr>
+        <w:rPr>
+          <w:rFonts w:hint="eastAsia"/>
+        </w:rPr>
+      </w:pPr>
+      <w:r>
+        <w:rPr>
+          <w:noProof/>
+        </w:rPr>
+        <w:drawing>
+          <wp:inline distT="0" distB="0" distL="0" distR="0" wp14:anchorId="1291C1B6" wp14:editId="62D3B46B">
+            <wp:extent cx="5943600" cy="1919605"/>
+            <wp:effectExtent l="0" t="0" r="0" b="0"/>
+            <wp:docPr id="1" name="그림 1"/>
+            <wp:cNvGraphicFramePr>
+              <a:graphicFrameLocks xmlns:a="http://schemas.openxmlformats.org/drawingml/2006/main" noChangeAspect="1"/>
+            </wp:cNvGraphicFramePr>
+            <a:graphic xmlns:a="http://schemas.openxmlformats.org/drawingml/2006/main">
+              <a:graphicData uri="http://schemas.openxmlformats.org/drawingml/2006/picture">
+                <pic:pic xmlns:pic="http://schemas.openxmlformats.org/drawingml/2006/picture">
+                  <pic:nvPicPr>
+                    <pic:cNvPr id="1" name="Initial Scrum Board.png"/>
+                    <pic:cNvPicPr/>
+                  </pic:nvPicPr>
+                  <pic:blipFill>
+                    <a:blip r:embed="rId6" cstate="print">
+                      <a:extLst>
+                        <a:ext uri="{28A0092B-C50C-407E-A947-70E740481C1C}">
+                          <a14:useLocalDpi xmlns:a14="http://schemas.microsoft.com/office/drawing/2010/main" val="0"/>
+                        </a:ext>
+                      </a:extLst>
+                    </a:blip>
+                    <a:stretch>
+                      <a:fillRect/>
+                    </a:stretch>
+                  </pic:blipFill>
+                  <pic:spPr>
+                    <a:xfrm>
+                      <a:off x="0" y="0"/>
+                      <a:ext cx="5943600" cy="1919605"/>
+                    </a:xfrm>
+                    <a:prstGeom prst="rect">
+                      <a:avLst/>
+                    </a:prstGeom>
+                  </pic:spPr>
+                </pic:pic>
+              </a:graphicData>
+            </a:graphic>
+          </wp:inline>
+        </w:drawing>
+      </w:r>
+    </w:p>
+    <w:p>
+      <w:pPr>
+        <w:pStyle w:val="1"/>
       </w:pPr>
       <w:r>
         <w:t>Scrum times</w:t>
@@ -826,13 +951,21 @@
     </w:p>
     <w:p>
       <w:r>
-        <w:t>Daily Scrum meeting</w:t>
-      </w:r>
+        <w:t xml:space="preserve">Daily Scrum </w:t>
+      </w:r>
+      <w:proofErr w:type="gramStart"/>
+      <w:r>
+        <w:t>meeting</w:t>
+      </w:r>
+      <w:r>
+        <w:t xml:space="preserve"> :</w:t>
+      </w:r>
+      <w:proofErr w:type="gramEnd"/>
       <w:r>
         <w:t xml:space="preserve"> three times a week</w:t>
       </w:r>
       <w:r>
-        <w:t>: 2pm</w:t>
+        <w:t>; Tue 15:00, Thu 16:30, Sat 14:30</w:t>
       </w:r>
     </w:p>
     <w:p>
@@ -2089,15 +2222,15 @@
     <w:lsdException w:name="Unresolved Mention" w:semiHidden="1" w:unhideWhenUsed="1"/>
     <w:lsdException w:name="Smart Link" w:semiHidden="1" w:unhideWhenUsed="1"/>
   </w:latentStyles>
-  <w:style w:type="paragraph" w:default="1" w:styleId="Normal">
+  <w:style w:type="paragraph" w:default="1" w:styleId="a">
     <w:name w:val="Normal"/>
     <w:qFormat/>
   </w:style>
-  <w:style w:type="paragraph" w:styleId="Heading1">
+  <w:style w:type="paragraph" w:styleId="1">
     <w:name w:val="heading 1"/>
-    <w:basedOn w:val="Normal"/>
-    <w:next w:val="Normal"/>
-    <w:link w:val="Heading1Char"/>
+    <w:basedOn w:val="a"/>
+    <w:next w:val="a"/>
+    <w:link w:val="1Char"/>
     <w:uiPriority w:val="9"/>
     <w:qFormat/>
     <w:rsid w:val="000073BD"/>
@@ -2114,12 +2247,13 @@
       <w:szCs w:val="32"/>
     </w:rPr>
   </w:style>
-  <w:style w:type="character" w:default="1" w:styleId="DefaultParagraphFont">
+  <w:style w:type="character" w:default="1" w:styleId="a0">
     <w:name w:val="Default Paragraph Font"/>
     <w:uiPriority w:val="1"/>
+    <w:semiHidden/>
     <w:unhideWhenUsed/>
   </w:style>
-  <w:style w:type="table" w:default="1" w:styleId="TableNormal">
+  <w:style w:type="table" w:default="1" w:styleId="a1">
     <w:name w:val="Normal Table"/>
     <w:uiPriority w:val="99"/>
     <w:semiHidden/>
@@ -2134,16 +2268,16 @@
       </w:tblCellMar>
     </w:tblPr>
   </w:style>
-  <w:style w:type="numbering" w:default="1" w:styleId="NoList">
+  <w:style w:type="numbering" w:default="1" w:styleId="a2">
     <w:name w:val="No List"/>
     <w:uiPriority w:val="99"/>
     <w:semiHidden/>
     <w:unhideWhenUsed/>
   </w:style>
-  <w:style w:type="character" w:customStyle="1" w:styleId="Heading1Char">
-    <w:name w:val="Heading 1 Char"/>
-    <w:basedOn w:val="DefaultParagraphFont"/>
-    <w:link w:val="Heading1"/>
+  <w:style w:type="character" w:customStyle="1" w:styleId="1Char">
+    <w:name w:val="제목 1 Char"/>
+    <w:basedOn w:val="a0"/>
+    <w:link w:val="1"/>
     <w:uiPriority w:val="9"/>
     <w:rsid w:val="000073BD"/>
     <w:rPr>
@@ -2153,9 +2287,9 @@
       <w:szCs w:val="32"/>
     </w:rPr>
   </w:style>
-  <w:style w:type="paragraph" w:styleId="ListParagraph">
+  <w:style w:type="paragraph" w:styleId="a3">
     <w:name w:val="List Paragraph"/>
-    <w:basedOn w:val="Normal"/>
+    <w:basedOn w:val="a"/>
     <w:uiPriority w:val="34"/>
     <w:qFormat/>
     <w:rsid w:val="006B0285"/>
@@ -2164,9 +2298,9 @@
       <w:contextualSpacing/>
     </w:pPr>
   </w:style>
-  <w:style w:type="paragraph" w:styleId="NormalWeb">
+  <w:style w:type="paragraph" w:styleId="a4">
     <w:name w:val="Normal (Web)"/>
-    <w:basedOn w:val="Normal"/>
+    <w:basedOn w:val="a"/>
     <w:uiPriority w:val="99"/>
     <w:semiHidden/>
     <w:unhideWhenUsed/>
@@ -2180,9 +2314,9 @@
       <w:szCs w:val="24"/>
     </w:rPr>
   </w:style>
-  <w:style w:type="table" w:styleId="TableGrid">
+  <w:style w:type="table" w:styleId="a5">
     <w:name w:val="Table Grid"/>
-    <w:basedOn w:val="TableNormal"/>
+    <w:basedOn w:val="a1"/>
     <w:uiPriority w:val="39"/>
     <w:rsid w:val="00FB2060"/>
     <w:pPr>
@@ -2200,6 +2334,941 @@
     </w:tblPr>
   </w:style>
 </w:styles>
+</file>
+
+<file path=word/charts/chart1.xml><?xml version="1.0" encoding="utf-8"?>
+<c:chartSpace xmlns:c="http://schemas.openxmlformats.org/drawingml/2006/chart" xmlns:a="http://schemas.openxmlformats.org/drawingml/2006/main" xmlns:r="http://schemas.openxmlformats.org/officeDocument/2006/relationships" xmlns:c16r2="http://schemas.microsoft.com/office/drawing/2015/06/chart">
+  <c:date1904 val="0"/>
+  <c:lang val="ko-KR"/>
+  <c:roundedCorners val="0"/>
+  <mc:AlternateContent xmlns:mc="http://schemas.openxmlformats.org/markup-compatibility/2006">
+    <mc:Choice xmlns:c14="http://schemas.microsoft.com/office/drawing/2007/8/2/chart" Requires="c14">
+      <c14:style val="102"/>
+    </mc:Choice>
+    <mc:Fallback>
+      <c:style val="2"/>
+    </mc:Fallback>
+  </mc:AlternateContent>
+  <c:chart>
+    <c:title>
+      <c:tx>
+        <c:rich>
+          <a:bodyPr rot="0" spcFirstLastPara="1" vertOverflow="ellipsis" vert="horz" wrap="square" anchor="ctr" anchorCtr="1"/>
+          <a:lstStyle/>
+          <a:p>
+            <a:pPr>
+              <a:defRPr sz="1400" b="0" i="0" u="none" strike="noStrike" kern="1200" spc="0" baseline="0">
+                <a:solidFill>
+                  <a:schemeClr val="tx1">
+                    <a:lumMod val="65000"/>
+                    <a:lumOff val="35000"/>
+                  </a:schemeClr>
+                </a:solidFill>
+                <a:latin typeface="+mn-lt"/>
+                <a:ea typeface="+mn-ea"/>
+                <a:cs typeface="+mn-cs"/>
+              </a:defRPr>
+            </a:pPr>
+            <a:r>
+              <a:rPr lang="en-US"/>
+              <a:t>Sprint 2 Burnup</a:t>
+            </a:r>
+            <a:r>
+              <a:rPr lang="en-US" baseline="0"/>
+              <a:t> Chart</a:t>
+            </a:r>
+            <a:endParaRPr lang="en-US"/>
+          </a:p>
+        </c:rich>
+      </c:tx>
+      <c:overlay val="0"/>
+      <c:spPr>
+        <a:noFill/>
+        <a:ln>
+          <a:noFill/>
+        </a:ln>
+        <a:effectLst/>
+      </c:spPr>
+      <c:txPr>
+        <a:bodyPr rot="0" spcFirstLastPara="1" vertOverflow="ellipsis" vert="horz" wrap="square" anchor="ctr" anchorCtr="1"/>
+        <a:lstStyle/>
+        <a:p>
+          <a:pPr>
+            <a:defRPr sz="1400" b="0" i="0" u="none" strike="noStrike" kern="1200" spc="0" baseline="0">
+              <a:solidFill>
+                <a:schemeClr val="tx1">
+                  <a:lumMod val="65000"/>
+                  <a:lumOff val="35000"/>
+                </a:schemeClr>
+              </a:solidFill>
+              <a:latin typeface="+mn-lt"/>
+              <a:ea typeface="+mn-ea"/>
+              <a:cs typeface="+mn-cs"/>
+            </a:defRPr>
+          </a:pPr>
+          <a:endParaRPr lang="ko-KR"/>
+        </a:p>
+      </c:txPr>
+    </c:title>
+    <c:autoTitleDeleted val="0"/>
+    <c:plotArea>
+      <c:layout/>
+      <c:lineChart>
+        <c:grouping val="standard"/>
+        <c:varyColors val="0"/>
+        <c:ser>
+          <c:idx val="0"/>
+          <c:order val="0"/>
+          <c:tx>
+            <c:strRef>
+              <c:f>Sheet1!$B$1</c:f>
+              <c:strCache>
+                <c:ptCount val="1"/>
+                <c:pt idx="0">
+                  <c:v>Ideal</c:v>
+                </c:pt>
+              </c:strCache>
+            </c:strRef>
+          </c:tx>
+          <c:spPr>
+            <a:ln w="28575" cap="rnd">
+              <a:solidFill>
+                <a:schemeClr val="accent1"/>
+              </a:solidFill>
+              <a:round/>
+            </a:ln>
+            <a:effectLst/>
+          </c:spPr>
+          <c:marker>
+            <c:symbol val="circle"/>
+            <c:size val="5"/>
+            <c:spPr>
+              <a:solidFill>
+                <a:schemeClr val="accent1"/>
+              </a:solidFill>
+              <a:ln w="9525">
+                <a:solidFill>
+                  <a:schemeClr val="accent1"/>
+                </a:solidFill>
+              </a:ln>
+              <a:effectLst/>
+            </c:spPr>
+          </c:marker>
+          <c:cat>
+            <c:numRef>
+              <c:f>Sheet1!$A$2:$A$9</c:f>
+              <c:numCache>
+                <c:formatCode>General</c:formatCode>
+                <c:ptCount val="8"/>
+                <c:pt idx="0">
+                  <c:v>0</c:v>
+                </c:pt>
+                <c:pt idx="1">
+                  <c:v>1</c:v>
+                </c:pt>
+                <c:pt idx="2">
+                  <c:v>2</c:v>
+                </c:pt>
+                <c:pt idx="3">
+                  <c:v>3</c:v>
+                </c:pt>
+                <c:pt idx="4">
+                  <c:v>4</c:v>
+                </c:pt>
+                <c:pt idx="5">
+                  <c:v>5</c:v>
+                </c:pt>
+                <c:pt idx="6">
+                  <c:v>6</c:v>
+                </c:pt>
+                <c:pt idx="7">
+                  <c:v>7</c:v>
+                </c:pt>
+              </c:numCache>
+            </c:numRef>
+          </c:cat>
+          <c:val>
+            <c:numRef>
+              <c:f>Sheet1!$B$2:$B$9</c:f>
+              <c:numCache>
+                <c:formatCode>General</c:formatCode>
+                <c:ptCount val="8"/>
+                <c:pt idx="0">
+                  <c:v>0</c:v>
+                </c:pt>
+                <c:pt idx="1">
+                  <c:v>5</c:v>
+                </c:pt>
+                <c:pt idx="2">
+                  <c:v>5</c:v>
+                </c:pt>
+                <c:pt idx="3">
+                  <c:v>12</c:v>
+                </c:pt>
+                <c:pt idx="4">
+                  <c:v>23</c:v>
+                </c:pt>
+                <c:pt idx="5">
+                  <c:v>27</c:v>
+                </c:pt>
+                <c:pt idx="6">
+                  <c:v>39</c:v>
+                </c:pt>
+                <c:pt idx="7">
+                  <c:v>48</c:v>
+                </c:pt>
+              </c:numCache>
+            </c:numRef>
+          </c:val>
+          <c:smooth val="0"/>
+          <c:extLst>
+            <c:ext xmlns:c16="http://schemas.microsoft.com/office/drawing/2014/chart" uri="{C3380CC4-5D6E-409C-BE32-E72D297353CC}">
+              <c16:uniqueId val="{00000000-7FA1-4E7D-AF57-AE7EA6849918}"/>
+            </c:ext>
+          </c:extLst>
+        </c:ser>
+        <c:dLbls>
+          <c:showLegendKey val="0"/>
+          <c:showVal val="0"/>
+          <c:showCatName val="0"/>
+          <c:showSerName val="0"/>
+          <c:showPercent val="0"/>
+          <c:showBubbleSize val="0"/>
+        </c:dLbls>
+        <c:marker val="1"/>
+        <c:smooth val="0"/>
+        <c:axId val="851085120"/>
+        <c:axId val="851725888"/>
+      </c:lineChart>
+      <c:catAx>
+        <c:axId val="851085120"/>
+        <c:scaling>
+          <c:orientation val="minMax"/>
+        </c:scaling>
+        <c:delete val="0"/>
+        <c:axPos val="b"/>
+        <c:numFmt formatCode="General" sourceLinked="1"/>
+        <c:majorTickMark val="none"/>
+        <c:minorTickMark val="none"/>
+        <c:tickLblPos val="nextTo"/>
+        <c:spPr>
+          <a:noFill/>
+          <a:ln w="9525" cap="flat" cmpd="sng" algn="ctr">
+            <a:solidFill>
+              <a:schemeClr val="tx1">
+                <a:lumMod val="15000"/>
+                <a:lumOff val="85000"/>
+              </a:schemeClr>
+            </a:solidFill>
+            <a:round/>
+          </a:ln>
+          <a:effectLst/>
+        </c:spPr>
+        <c:txPr>
+          <a:bodyPr rot="-60000000" spcFirstLastPara="1" vertOverflow="ellipsis" vert="horz" wrap="square" anchor="ctr" anchorCtr="1"/>
+          <a:lstStyle/>
+          <a:p>
+            <a:pPr>
+              <a:defRPr sz="900" b="0" i="0" u="none" strike="noStrike" kern="1200" baseline="0">
+                <a:solidFill>
+                  <a:schemeClr val="tx1">
+                    <a:lumMod val="65000"/>
+                    <a:lumOff val="35000"/>
+                  </a:schemeClr>
+                </a:solidFill>
+                <a:latin typeface="+mn-lt"/>
+                <a:ea typeface="+mn-ea"/>
+                <a:cs typeface="+mn-cs"/>
+              </a:defRPr>
+            </a:pPr>
+            <a:endParaRPr lang="ko-KR"/>
+          </a:p>
+        </c:txPr>
+        <c:crossAx val="851725888"/>
+        <c:crosses val="autoZero"/>
+        <c:auto val="1"/>
+        <c:lblAlgn val="ctr"/>
+        <c:lblOffset val="100"/>
+        <c:noMultiLvlLbl val="0"/>
+      </c:catAx>
+      <c:valAx>
+        <c:axId val="851725888"/>
+        <c:scaling>
+          <c:orientation val="minMax"/>
+        </c:scaling>
+        <c:delete val="0"/>
+        <c:axPos val="l"/>
+        <c:majorGridlines>
+          <c:spPr>
+            <a:ln w="9525" cap="flat" cmpd="sng" algn="ctr">
+              <a:solidFill>
+                <a:schemeClr val="tx1">
+                  <a:lumMod val="15000"/>
+                  <a:lumOff val="85000"/>
+                </a:schemeClr>
+              </a:solidFill>
+              <a:round/>
+            </a:ln>
+            <a:effectLst/>
+          </c:spPr>
+        </c:majorGridlines>
+        <c:numFmt formatCode="General" sourceLinked="1"/>
+        <c:majorTickMark val="none"/>
+        <c:minorTickMark val="none"/>
+        <c:tickLblPos val="nextTo"/>
+        <c:spPr>
+          <a:noFill/>
+          <a:ln>
+            <a:noFill/>
+          </a:ln>
+          <a:effectLst/>
+        </c:spPr>
+        <c:txPr>
+          <a:bodyPr rot="-60000000" spcFirstLastPara="1" vertOverflow="ellipsis" vert="horz" wrap="square" anchor="ctr" anchorCtr="1"/>
+          <a:lstStyle/>
+          <a:p>
+            <a:pPr>
+              <a:defRPr sz="900" b="0" i="0" u="none" strike="noStrike" kern="1200" baseline="0">
+                <a:solidFill>
+                  <a:schemeClr val="tx1">
+                    <a:lumMod val="65000"/>
+                    <a:lumOff val="35000"/>
+                  </a:schemeClr>
+                </a:solidFill>
+                <a:latin typeface="+mn-lt"/>
+                <a:ea typeface="+mn-ea"/>
+                <a:cs typeface="+mn-cs"/>
+              </a:defRPr>
+            </a:pPr>
+            <a:endParaRPr lang="ko-KR"/>
+          </a:p>
+        </c:txPr>
+        <c:crossAx val="851085120"/>
+        <c:crosses val="autoZero"/>
+        <c:crossBetween val="between"/>
+      </c:valAx>
+      <c:spPr>
+        <a:noFill/>
+        <a:ln>
+          <a:noFill/>
+        </a:ln>
+        <a:effectLst/>
+      </c:spPr>
+    </c:plotArea>
+    <c:legend>
+      <c:legendPos val="b"/>
+      <c:overlay val="0"/>
+      <c:spPr>
+        <a:noFill/>
+        <a:ln>
+          <a:noFill/>
+        </a:ln>
+        <a:effectLst/>
+      </c:spPr>
+      <c:txPr>
+        <a:bodyPr rot="0" spcFirstLastPara="1" vertOverflow="ellipsis" vert="horz" wrap="square" anchor="ctr" anchorCtr="1"/>
+        <a:lstStyle/>
+        <a:p>
+          <a:pPr>
+            <a:defRPr sz="900" b="0" i="0" u="none" strike="noStrike" kern="1200" baseline="0">
+              <a:solidFill>
+                <a:schemeClr val="tx1">
+                  <a:lumMod val="65000"/>
+                  <a:lumOff val="35000"/>
+                </a:schemeClr>
+              </a:solidFill>
+              <a:latin typeface="+mn-lt"/>
+              <a:ea typeface="+mn-ea"/>
+              <a:cs typeface="+mn-cs"/>
+            </a:defRPr>
+          </a:pPr>
+          <a:endParaRPr lang="ko-KR"/>
+        </a:p>
+      </c:txPr>
+    </c:legend>
+    <c:plotVisOnly val="1"/>
+    <c:dispBlanksAs val="gap"/>
+    <c:extLst>
+      <c:ext xmlns:c16r3="http://schemas.microsoft.com/office/drawing/2017/03/chart" uri="{56B9EC1D-385E-4148-901F-78D8002777C0}">
+        <c16r3:dataDisplayOptions16>
+          <c16r3:dispNaAsBlank val="1"/>
+        </c16r3:dataDisplayOptions16>
+      </c:ext>
+    </c:extLst>
+    <c:showDLblsOverMax val="0"/>
+  </c:chart>
+  <c:spPr>
+    <a:solidFill>
+      <a:schemeClr val="bg1"/>
+    </a:solidFill>
+    <a:ln w="9525" cap="flat" cmpd="sng" algn="ctr">
+      <a:solidFill>
+        <a:schemeClr val="tx1">
+          <a:lumMod val="15000"/>
+          <a:lumOff val="85000"/>
+        </a:schemeClr>
+      </a:solidFill>
+      <a:round/>
+    </a:ln>
+    <a:effectLst/>
+  </c:spPr>
+  <c:txPr>
+    <a:bodyPr/>
+    <a:lstStyle/>
+    <a:p>
+      <a:pPr>
+        <a:defRPr/>
+      </a:pPr>
+      <a:endParaRPr lang="ko-KR"/>
+    </a:p>
+  </c:txPr>
+  <c:externalData r:id="rId3">
+    <c:autoUpdate val="0"/>
+  </c:externalData>
+</c:chartSpace>
+</file>
+
+<file path=word/charts/colors1.xml><?xml version="1.0" encoding="utf-8"?>
+<cs:colorStyle xmlns:cs="http://schemas.microsoft.com/office/drawing/2012/chartStyle" xmlns:a="http://schemas.openxmlformats.org/drawingml/2006/main" meth="cycle" id="10">
+  <a:schemeClr val="accent1"/>
+  <a:schemeClr val="accent2"/>
+  <a:schemeClr val="accent3"/>
+  <a:schemeClr val="accent4"/>
+  <a:schemeClr val="accent5"/>
+  <a:schemeClr val="accent6"/>
+  <cs:variation/>
+  <cs:variation>
+    <a:lumMod val="60000"/>
+  </cs:variation>
+  <cs:variation>
+    <a:lumMod val="80000"/>
+    <a:lumOff val="20000"/>
+  </cs:variation>
+  <cs:variation>
+    <a:lumMod val="80000"/>
+  </cs:variation>
+  <cs:variation>
+    <a:lumMod val="60000"/>
+    <a:lumOff val="40000"/>
+  </cs:variation>
+  <cs:variation>
+    <a:lumMod val="50000"/>
+  </cs:variation>
+  <cs:variation>
+    <a:lumMod val="70000"/>
+    <a:lumOff val="30000"/>
+  </cs:variation>
+  <cs:variation>
+    <a:lumMod val="70000"/>
+  </cs:variation>
+  <cs:variation>
+    <a:lumMod val="50000"/>
+    <a:lumOff val="50000"/>
+  </cs:variation>
+</cs:colorStyle>
+</file>
+
+<file path=word/charts/style1.xml><?xml version="1.0" encoding="utf-8"?>
+<cs:chartStyle xmlns:cs="http://schemas.microsoft.com/office/drawing/2012/chartStyle" xmlns:a="http://schemas.openxmlformats.org/drawingml/2006/main" id="332">
+  <cs:axisTitle>
+    <cs:lnRef idx="0"/>
+    <cs:fillRef idx="0"/>
+    <cs:effectRef idx="0"/>
+    <cs:fontRef idx="minor">
+      <a:schemeClr val="tx1">
+        <a:lumMod val="65000"/>
+        <a:lumOff val="35000"/>
+      </a:schemeClr>
+    </cs:fontRef>
+    <cs:defRPr sz="1000" kern="1200"/>
+  </cs:axisTitle>
+  <cs:categoryAxis>
+    <cs:lnRef idx="0"/>
+    <cs:fillRef idx="0"/>
+    <cs:effectRef idx="0"/>
+    <cs:fontRef idx="minor">
+      <a:schemeClr val="tx1">
+        <a:lumMod val="65000"/>
+        <a:lumOff val="35000"/>
+      </a:schemeClr>
+    </cs:fontRef>
+    <cs:spPr>
+      <a:ln w="9525" cap="flat" cmpd="sng" algn="ctr">
+        <a:solidFill>
+          <a:schemeClr val="tx1">
+            <a:lumMod val="15000"/>
+            <a:lumOff val="85000"/>
+          </a:schemeClr>
+        </a:solidFill>
+        <a:round/>
+      </a:ln>
+    </cs:spPr>
+    <cs:defRPr sz="900" kern="1200"/>
+  </cs:categoryAxis>
+  <cs:chartArea mods="allowNoFillOverride allowNoLineOverride">
+    <cs:lnRef idx="0"/>
+    <cs:fillRef idx="0"/>
+    <cs:effectRef idx="0"/>
+    <cs:fontRef idx="minor">
+      <a:schemeClr val="tx1"/>
+    </cs:fontRef>
+    <cs:spPr>
+      <a:solidFill>
+        <a:schemeClr val="bg1"/>
+      </a:solidFill>
+      <a:ln w="9525" cap="flat" cmpd="sng" algn="ctr">
+        <a:solidFill>
+          <a:schemeClr val="tx1">
+            <a:lumMod val="15000"/>
+            <a:lumOff val="85000"/>
+          </a:schemeClr>
+        </a:solidFill>
+        <a:round/>
+      </a:ln>
+    </cs:spPr>
+    <cs:defRPr sz="1000" kern="1200"/>
+  </cs:chartArea>
+  <cs:dataLabel>
+    <cs:lnRef idx="0"/>
+    <cs:fillRef idx="0"/>
+    <cs:effectRef idx="0"/>
+    <cs:fontRef idx="minor">
+      <a:schemeClr val="tx1">
+        <a:lumMod val="75000"/>
+        <a:lumOff val="25000"/>
+      </a:schemeClr>
+    </cs:fontRef>
+    <cs:defRPr sz="900" kern="1200"/>
+  </cs:dataLabel>
+  <cs:dataLabelCallout>
+    <cs:lnRef idx="0"/>
+    <cs:fillRef idx="0"/>
+    <cs:effectRef idx="0"/>
+    <cs:fontRef idx="minor">
+      <a:schemeClr val="dk1">
+        <a:lumMod val="65000"/>
+        <a:lumOff val="35000"/>
+      </a:schemeClr>
+    </cs:fontRef>
+    <cs:spPr>
+      <a:solidFill>
+        <a:schemeClr val="lt1"/>
+      </a:solidFill>
+      <a:ln>
+        <a:solidFill>
+          <a:schemeClr val="dk1">
+            <a:lumMod val="25000"/>
+            <a:lumOff val="75000"/>
+          </a:schemeClr>
+        </a:solidFill>
+      </a:ln>
+    </cs:spPr>
+    <cs:defRPr sz="900" kern="1200"/>
+    <cs:bodyPr rot="0" spcFirstLastPara="1" vertOverflow="clip" horzOverflow="clip" vert="horz" wrap="square" lIns="36576" tIns="18288" rIns="36576" bIns="18288" anchor="ctr" anchorCtr="1">
+      <a:spAutoFit/>
+    </cs:bodyPr>
+  </cs:dataLabelCallout>
+  <cs:dataPoint>
+    <cs:lnRef idx="0"/>
+    <cs:fillRef idx="1">
+      <cs:styleClr val="auto"/>
+    </cs:fillRef>
+    <cs:effectRef idx="0"/>
+    <cs:fontRef idx="minor">
+      <a:schemeClr val="tx1"/>
+    </cs:fontRef>
+  </cs:dataPoint>
+  <cs:dataPoint3D>
+    <cs:lnRef idx="0"/>
+    <cs:fillRef idx="1">
+      <cs:styleClr val="auto"/>
+    </cs:fillRef>
+    <cs:effectRef idx="0"/>
+    <cs:fontRef idx="minor">
+      <a:schemeClr val="tx1"/>
+    </cs:fontRef>
+  </cs:dataPoint3D>
+  <cs:dataPointLine>
+    <cs:lnRef idx="0">
+      <cs:styleClr val="auto"/>
+    </cs:lnRef>
+    <cs:fillRef idx="1"/>
+    <cs:effectRef idx="0"/>
+    <cs:fontRef idx="minor">
+      <a:schemeClr val="tx1"/>
+    </cs:fontRef>
+    <cs:spPr>
+      <a:ln w="28575" cap="rnd">
+        <a:solidFill>
+          <a:schemeClr val="phClr"/>
+        </a:solidFill>
+        <a:round/>
+      </a:ln>
+    </cs:spPr>
+  </cs:dataPointLine>
+  <cs:dataPointMarker>
+    <cs:lnRef idx="0">
+      <cs:styleClr val="auto"/>
+    </cs:lnRef>
+    <cs:fillRef idx="1">
+      <cs:styleClr val="auto"/>
+    </cs:fillRef>
+    <cs:effectRef idx="0"/>
+    <cs:fontRef idx="minor">
+      <a:schemeClr val="tx1"/>
+    </cs:fontRef>
+    <cs:spPr>
+      <a:ln w="9525">
+        <a:solidFill>
+          <a:schemeClr val="phClr"/>
+        </a:solidFill>
+      </a:ln>
+    </cs:spPr>
+  </cs:dataPointMarker>
+  <cs:dataPointMarkerLayout symbol="circle" size="5"/>
+  <cs:dataPointWireframe>
+    <cs:lnRef idx="0">
+      <cs:styleClr val="auto"/>
+    </cs:lnRef>
+    <cs:fillRef idx="1"/>
+    <cs:effectRef idx="0"/>
+    <cs:fontRef idx="minor">
+      <a:schemeClr val="tx1"/>
+    </cs:fontRef>
+    <cs:spPr>
+      <a:ln w="9525" cap="rnd">
+        <a:solidFill>
+          <a:schemeClr val="phClr"/>
+        </a:solidFill>
+        <a:round/>
+      </a:ln>
+    </cs:spPr>
+  </cs:dataPointWireframe>
+  <cs:dataTable>
+    <cs:lnRef idx="0"/>
+    <cs:fillRef idx="0"/>
+    <cs:effectRef idx="0"/>
+    <cs:fontRef idx="minor">
+      <a:schemeClr val="tx1">
+        <a:lumMod val="65000"/>
+        <a:lumOff val="35000"/>
+      </a:schemeClr>
+    </cs:fontRef>
+    <cs:spPr>
+      <a:noFill/>
+      <a:ln w="9525" cap="flat" cmpd="sng" algn="ctr">
+        <a:solidFill>
+          <a:schemeClr val="tx1">
+            <a:lumMod val="15000"/>
+            <a:lumOff val="85000"/>
+          </a:schemeClr>
+        </a:solidFill>
+        <a:round/>
+      </a:ln>
+    </cs:spPr>
+    <cs:defRPr sz="900" kern="1200"/>
+  </cs:dataTable>
+  <cs:downBar>
+    <cs:lnRef idx="0"/>
+    <cs:fillRef idx="0"/>
+    <cs:effectRef idx="0"/>
+    <cs:fontRef idx="minor">
+      <a:schemeClr val="dk1"/>
+    </cs:fontRef>
+    <cs:spPr>
+      <a:solidFill>
+        <a:schemeClr val="dk1">
+          <a:lumMod val="65000"/>
+          <a:lumOff val="35000"/>
+        </a:schemeClr>
+      </a:solidFill>
+      <a:ln w="9525">
+        <a:solidFill>
+          <a:schemeClr val="tx1">
+            <a:lumMod val="65000"/>
+            <a:lumOff val="35000"/>
+          </a:schemeClr>
+        </a:solidFill>
+      </a:ln>
+    </cs:spPr>
+  </cs:downBar>
+  <cs:dropLine>
+    <cs:lnRef idx="0"/>
+    <cs:fillRef idx="0"/>
+    <cs:effectRef idx="0"/>
+    <cs:fontRef idx="minor">
+      <a:schemeClr val="tx1"/>
+    </cs:fontRef>
+    <cs:spPr>
+      <a:ln w="9525" cap="flat" cmpd="sng" algn="ctr">
+        <a:solidFill>
+          <a:schemeClr val="tx1">
+            <a:lumMod val="35000"/>
+            <a:lumOff val="65000"/>
+          </a:schemeClr>
+        </a:solidFill>
+        <a:round/>
+      </a:ln>
+    </cs:spPr>
+  </cs:dropLine>
+  <cs:errorBar>
+    <cs:lnRef idx="0"/>
+    <cs:fillRef idx="0"/>
+    <cs:effectRef idx="0"/>
+    <cs:fontRef idx="minor">
+      <a:schemeClr val="tx1"/>
+    </cs:fontRef>
+    <cs:spPr>
+      <a:ln w="9525" cap="flat" cmpd="sng" algn="ctr">
+        <a:solidFill>
+          <a:schemeClr val="tx1">
+            <a:lumMod val="65000"/>
+            <a:lumOff val="35000"/>
+          </a:schemeClr>
+        </a:solidFill>
+        <a:round/>
+      </a:ln>
+    </cs:spPr>
+  </cs:errorBar>
+  <cs:floor>
+    <cs:lnRef idx="0"/>
+    <cs:fillRef idx="0"/>
+    <cs:effectRef idx="0"/>
+    <cs:fontRef idx="minor">
+      <a:schemeClr val="tx1"/>
+    </cs:fontRef>
+    <cs:spPr>
+      <a:noFill/>
+      <a:ln>
+        <a:noFill/>
+      </a:ln>
+    </cs:spPr>
+  </cs:floor>
+  <cs:gridlineMajor>
+    <cs:lnRef idx="0"/>
+    <cs:fillRef idx="0"/>
+    <cs:effectRef idx="0"/>
+    <cs:fontRef idx="minor">
+      <a:schemeClr val="tx1"/>
+    </cs:fontRef>
+    <cs:spPr>
+      <a:ln w="9525" cap="flat" cmpd="sng" algn="ctr">
+        <a:solidFill>
+          <a:schemeClr val="tx1">
+            <a:lumMod val="15000"/>
+            <a:lumOff val="85000"/>
+          </a:schemeClr>
+        </a:solidFill>
+        <a:round/>
+      </a:ln>
+    </cs:spPr>
+  </cs:gridlineMajor>
+  <cs:gridlineMinor>
+    <cs:lnRef idx="0"/>
+    <cs:fillRef idx="0"/>
+    <cs:effectRef idx="0"/>
+    <cs:fontRef idx="minor">
+      <a:schemeClr val="tx1"/>
+    </cs:fontRef>
+    <cs:spPr>
+      <a:ln w="9525" cap="flat" cmpd="sng" algn="ctr">
+        <a:solidFill>
+          <a:schemeClr val="tx1">
+            <a:lumMod val="5000"/>
+            <a:lumOff val="95000"/>
+          </a:schemeClr>
+        </a:solidFill>
+        <a:round/>
+      </a:ln>
+    </cs:spPr>
+  </cs:gridlineMinor>
+  <cs:hiLoLine>
+    <cs:lnRef idx="0"/>
+    <cs:fillRef idx="0"/>
+    <cs:effectRef idx="0"/>
+    <cs:fontRef idx="minor">
+      <a:schemeClr val="tx1"/>
+    </cs:fontRef>
+    <cs:spPr>
+      <a:ln w="9525" cap="flat" cmpd="sng" algn="ctr">
+        <a:solidFill>
+          <a:schemeClr val="tx1">
+            <a:lumMod val="75000"/>
+            <a:lumOff val="25000"/>
+          </a:schemeClr>
+        </a:solidFill>
+        <a:round/>
+      </a:ln>
+    </cs:spPr>
+  </cs:hiLoLine>
+  <cs:leaderLine>
+    <cs:lnRef idx="0"/>
+    <cs:fillRef idx="0"/>
+    <cs:effectRef idx="0"/>
+    <cs:fontRef idx="minor">
+      <a:schemeClr val="tx1"/>
+    </cs:fontRef>
+    <cs:spPr>
+      <a:ln w="9525" cap="flat" cmpd="sng" algn="ctr">
+        <a:solidFill>
+          <a:schemeClr val="tx1">
+            <a:lumMod val="35000"/>
+            <a:lumOff val="65000"/>
+          </a:schemeClr>
+        </a:solidFill>
+        <a:round/>
+      </a:ln>
+    </cs:spPr>
+  </cs:leaderLine>
+  <cs:legend>
+    <cs:lnRef idx="0"/>
+    <cs:fillRef idx="0"/>
+    <cs:effectRef idx="0"/>
+    <cs:fontRef idx="minor">
+      <a:schemeClr val="tx1">
+        <a:lumMod val="65000"/>
+        <a:lumOff val="35000"/>
+      </a:schemeClr>
+    </cs:fontRef>
+    <cs:defRPr sz="900" kern="1200"/>
+  </cs:legend>
+  <cs:plotArea mods="allowNoFillOverride allowNoLineOverride">
+    <cs:lnRef idx="0"/>
+    <cs:fillRef idx="0"/>
+    <cs:effectRef idx="0"/>
+    <cs:fontRef idx="minor">
+      <a:schemeClr val="tx1"/>
+    </cs:fontRef>
+  </cs:plotArea>
+  <cs:plotArea3D mods="allowNoFillOverride allowNoLineOverride">
+    <cs:lnRef idx="0"/>
+    <cs:fillRef idx="0"/>
+    <cs:effectRef idx="0"/>
+    <cs:fontRef idx="minor">
+      <a:schemeClr val="tx1"/>
+    </cs:fontRef>
+  </cs:plotArea3D>
+  <cs:seriesAxis>
+    <cs:lnRef idx="0"/>
+    <cs:fillRef idx="0"/>
+    <cs:effectRef idx="0"/>
+    <cs:fontRef idx="minor">
+      <a:schemeClr val="tx1">
+        <a:lumMod val="65000"/>
+        <a:lumOff val="35000"/>
+      </a:schemeClr>
+    </cs:fontRef>
+    <cs:defRPr sz="900" kern="1200"/>
+  </cs:seriesAxis>
+  <cs:seriesLine>
+    <cs:lnRef idx="0"/>
+    <cs:fillRef idx="0"/>
+    <cs:effectRef idx="0"/>
+    <cs:fontRef idx="minor">
+      <a:schemeClr val="tx1"/>
+    </cs:fontRef>
+    <cs:spPr>
+      <a:ln w="9525" cap="flat" cmpd="sng" algn="ctr">
+        <a:solidFill>
+          <a:schemeClr val="tx1">
+            <a:lumMod val="35000"/>
+            <a:lumOff val="65000"/>
+          </a:schemeClr>
+        </a:solidFill>
+        <a:round/>
+      </a:ln>
+    </cs:spPr>
+  </cs:seriesLine>
+  <cs:title>
+    <cs:lnRef idx="0"/>
+    <cs:fillRef idx="0"/>
+    <cs:effectRef idx="0"/>
+    <cs:fontRef idx="minor">
+      <a:schemeClr val="tx1">
+        <a:lumMod val="65000"/>
+        <a:lumOff val="35000"/>
+      </a:schemeClr>
+    </cs:fontRef>
+    <cs:defRPr sz="1400" b="0" kern="1200" spc="0" baseline="0"/>
+  </cs:title>
+  <cs:trendline>
+    <cs:lnRef idx="0">
+      <cs:styleClr val="auto"/>
+    </cs:lnRef>
+    <cs:fillRef idx="0"/>
+    <cs:effectRef idx="0"/>
+    <cs:fontRef idx="minor">
+      <a:schemeClr val="tx1"/>
+    </cs:fontRef>
+    <cs:spPr>
+      <a:ln w="19050" cap="rnd">
+        <a:solidFill>
+          <a:schemeClr val="phClr"/>
+        </a:solidFill>
+        <a:prstDash val="sysDot"/>
+      </a:ln>
+    </cs:spPr>
+  </cs:trendline>
+  <cs:trendlineLabel>
+    <cs:lnRef idx="0"/>
+    <cs:fillRef idx="0"/>
+    <cs:effectRef idx="0"/>
+    <cs:fontRef idx="minor">
+      <a:schemeClr val="tx1">
+        <a:lumMod val="65000"/>
+        <a:lumOff val="35000"/>
+      </a:schemeClr>
+    </cs:fontRef>
+    <cs:defRPr sz="900" kern="1200"/>
+  </cs:trendlineLabel>
+  <cs:upBar>
+    <cs:lnRef idx="0"/>
+    <cs:fillRef idx="0"/>
+    <cs:effectRef idx="0"/>
+    <cs:fontRef idx="minor">
+      <a:schemeClr val="dk1"/>
+    </cs:fontRef>
+    <cs:spPr>
+      <a:solidFill>
+        <a:schemeClr val="lt1"/>
+      </a:solidFill>
+      <a:ln w="9525">
+        <a:solidFill>
+          <a:schemeClr val="tx1">
+            <a:lumMod val="15000"/>
+            <a:lumOff val="85000"/>
+          </a:schemeClr>
+        </a:solidFill>
+      </a:ln>
+    </cs:spPr>
+  </cs:upBar>
+  <cs:valueAxis>
+    <cs:lnRef idx="0"/>
+    <cs:fillRef idx="0"/>
+    <cs:effectRef idx="0"/>
+    <cs:fontRef idx="minor">
+      <a:schemeClr val="tx1">
+        <a:lumMod val="65000"/>
+        <a:lumOff val="35000"/>
+      </a:schemeClr>
+    </cs:fontRef>
+    <cs:defRPr sz="900" kern="1200"/>
+  </cs:valueAxis>
+  <cs:wall>
+    <cs:lnRef idx="0"/>
+    <cs:fillRef idx="0"/>
+    <cs:effectRef idx="0"/>
+    <cs:fontRef idx="minor">
+      <a:schemeClr val="tx1"/>
+    </cs:fontRef>
+    <cs:spPr>
+      <a:noFill/>
+      <a:ln>
+        <a:noFill/>
+      </a:ln>
+    </cs:spPr>
+  </cs:wall>
+</cs:chartStyle>
 </file>
 
 <file path=word/theme/theme1.xml><?xml version="1.0" encoding="utf-8"?>

</xml_diff>